<commit_message>
Se actualiza documento aplicando algunas correccions
</commit_message>
<xml_diff>
--- a/Documentos/Documento SR.docx
+++ b/Documentos/Documento SR.docx
@@ -157,7 +157,14 @@
           <w:sz w:val="16"/>
           <w:szCs w:val="16"/>
         </w:rPr>
-        <w:t>NTRODUCTION</w:t>
+        <w:t>NTRODUCC</w:t>
+      </w:r>
+      <w:r>
+        <w:rPr>
+          <w:sz w:val="16"/>
+          <w:szCs w:val="16"/>
+        </w:rPr>
+        <w:t>ION</w:t>
       </w:r>
       <w:r>
         <w:t>.</w:t>
@@ -5569,8 +5576,28 @@
     <w:p>
       <w:pPr>
         <w:ind w:left="202"/>
-        <w:jc w:val="both"/>
-      </w:pPr>
+        <w:jc w:val="center"/>
+        <w:rPr>
+          <w:sz w:val="18"/>
+        </w:rPr>
+      </w:pPr>
+      <w:r>
+        <w:rPr>
+          <w:sz w:val="18"/>
+        </w:rPr>
+        <w:t>Fuente: Elaboración Propia.</w:t>
+      </w:r>
+    </w:p>
+    <w:p>
+      <w:pPr>
+        <w:ind w:left="202"/>
+        <w:jc w:val="center"/>
+        <w:rPr>
+          <w:sz w:val="18"/>
+        </w:rPr>
+      </w:pPr>
+      <w:bookmarkStart w:id="1" w:name="_GoBack"/>
+      <w:bookmarkEnd w:id="1"/>
     </w:p>
     <w:p>
       <w:pPr>
@@ -5913,11 +5940,11 @@
         <w:t>mejor cuando existen más usuarios que ítems, y el segundo es mejor en una situaci</w:t>
       </w:r>
       <w:r>
-        <w:t xml:space="preserve">ón contraria, por lo tanto el algoritmo Usuario-Usuario presenta problemas de escalabilidad respecto al crecimiento de usuarios, por lo que este algoritmo no es apropiado para la aplicación, por otro lado el Item-Item mientras sean pocos ítems tendrá un tiempo de ejecución independiente de la cantidad de usuarios eso hace que sea apropiado para el sistema que se </w:t>
+        <w:t xml:space="preserve">ón contraria, por lo tanto el algoritmo Usuario-Usuario presenta problemas de escalabilidad respecto al crecimiento de usuarios, por lo que este algoritmo no es apropiado para la aplicación, por otro lado el Item-Item mientras sean pocos ítems tendrá un tiempo de ejecución independiente de la cantidad de </w:t>
       </w:r>
       <w:r>
         <w:lastRenderedPageBreak/>
-        <w:t>requiere desarrollar. El VSM para sistemas de recomendación al ser una técnica basada en contenido no depende de la cantidad de usuarios solo dependería de los términos, los cuales serían las preferencias del usuario</w:t>
+        <w:t>usuarios eso hace que sea apropiado para el sistema que se requiere desarrollar. El VSM para sistemas de recomendación al ser una técnica basada en contenido no depende de la cantidad de usuarios solo dependería de los términos, los cuales serían las preferencias del usuario</w:t>
       </w:r>
       <w:r>
         <w:t xml:space="preserve"> y la cantidad de documentos, que vendrían a ser los lugares</w:t>
@@ -5977,8 +6004,6 @@
       <w:r>
         <w:t>cuando</w:t>
       </w:r>
-      <w:bookmarkStart w:id="1" w:name="_GoBack"/>
-      <w:bookmarkEnd w:id="1"/>
       <w:r>
         <w:t xml:space="preserve"> esté disponible para el público, además de que tiene un costo computacional razonable para el proyecto que se está realizando.</w:t>
       </w:r>
@@ -10480,7 +10505,7 @@
 </file>
 
 <file path=customXml/itemProps1.xml><?xml version="1.0" encoding="utf-8"?>
-<ds:datastoreItem xmlns:ds="http://schemas.openxmlformats.org/officeDocument/2006/customXml" ds:itemID="{9E29047B-FF42-4E78-9168-1EA3EAB56E89}">
+<ds:datastoreItem xmlns:ds="http://schemas.openxmlformats.org/officeDocument/2006/customXml" ds:itemID="{AEA9B2B3-E13C-4CC0-A21F-93C26834ABBD}">
   <ds:schemaRefs>
     <ds:schemaRef ds:uri="http://schemas.openxmlformats.org/officeDocument/2006/bibliography"/>
   </ds:schemaRefs>

</xml_diff>